<commit_message>
added riat lab 6
</commit_message>
<xml_diff>
--- a/RIAT/lab6/lab6.docx
+++ b/RIAT/lab6/lab6.docx
@@ -774,11 +774,19 @@
                 <w:color w:val="000000" w:themeColor="text1"/>
               </w:rPr>
             </w:pPr>
+            <w:proofErr w:type="spellStart"/>
             <w:r>
               <w:rPr>
                 <w:color w:val="000000" w:themeColor="text1"/>
               </w:rPr>
-              <w:t xml:space="preserve">Редактирование </w:t>
+              <w:t>Редактирование</w:t>
+            </w:r>
+            <w:proofErr w:type="spellEnd"/>
+            <w:r>
+              <w:rPr>
+                <w:color w:val="000000" w:themeColor="text1"/>
+              </w:rPr>
+              <w:t xml:space="preserve"> </w:t>
             </w:r>
             <w:proofErr w:type="spellStart"/>
             <w:r>
@@ -792,8 +800,16 @@
               <w:rPr>
                 <w:color w:val="000000" w:themeColor="text1"/>
               </w:rPr>
-              <w:t xml:space="preserve"> книги</w:t>
+              <w:t xml:space="preserve"> </w:t>
             </w:r>
+            <w:proofErr w:type="spellStart"/>
+            <w:r>
+              <w:rPr>
+                <w:color w:val="000000" w:themeColor="text1"/>
+              </w:rPr>
+              <w:t>книги</w:t>
+            </w:r>
+            <w:proofErr w:type="spellEnd"/>
           </w:p>
         </w:tc>
         <w:tc>
@@ -1136,6 +1152,7 @@
               <w:rPr>
                 <w:color w:val="000000" w:themeColor="text1"/>
               </w:rPr>
+              <w:lastRenderedPageBreak/>
               <w:t>FR-05</w:t>
             </w:r>
           </w:p>
@@ -1156,15 +1173,7 @@
                 <w:color w:val="000000" w:themeColor="text1"/>
                 <w:lang w:val="ru-RU"/>
               </w:rPr>
-              <w:t xml:space="preserve">Валидация </w:t>
-            </w:r>
-            <w:r>
-              <w:rPr>
-                <w:color w:val="000000" w:themeColor="text1"/>
-                <w:lang w:val="ru-RU"/>
-              </w:rPr>
-              <w:lastRenderedPageBreak/>
-              <w:t>цены книги (не может быть отрицательной)</w:t>
+              <w:t>Валидация цены книги (не может быть отрицательной)</w:t>
             </w:r>
           </w:p>
         </w:tc>
@@ -1182,7 +1191,6 @@
               <w:rPr>
                 <w:color w:val="000000" w:themeColor="text1"/>
               </w:rPr>
-              <w:lastRenderedPageBreak/>
               <w:t>BR-01</w:t>
             </w:r>
           </w:p>
@@ -1226,7 +1234,6 @@
               <w:rPr>
                 <w:color w:val="000000" w:themeColor="text1"/>
               </w:rPr>
-              <w:lastRenderedPageBreak/>
               <w:t>cs</w:t>
             </w:r>
             <w:proofErr w:type="spellEnd"/>
@@ -1246,15 +1253,7 @@
               <w:rPr>
                 <w:color w:val="000000" w:themeColor="text1"/>
               </w:rPr>
-              <w:lastRenderedPageBreak/>
-              <w:t>TC-</w:t>
-            </w:r>
-            <w:r>
-              <w:rPr>
-                <w:color w:val="000000" w:themeColor="text1"/>
-              </w:rPr>
-              <w:lastRenderedPageBreak/>
-              <w:t>06</w:t>
+              <w:t>TC-06</w:t>
             </w:r>
           </w:p>
         </w:tc>
@@ -1271,7 +1270,6 @@
         <w:rPr>
           <w:color w:val="000000" w:themeColor="text1"/>
         </w:rPr>
-        <w:lastRenderedPageBreak/>
         <w:t>Задание №2: Анализ влияния изменений</w:t>
       </w:r>
     </w:p>
@@ -1578,12 +1576,28 @@
                 <w:color w:val="000000" w:themeColor="text1"/>
               </w:rPr>
             </w:pPr>
+            <w:proofErr w:type="spellStart"/>
             <w:r>
               <w:rPr>
                 <w:color w:val="000000" w:themeColor="text1"/>
               </w:rPr>
-              <w:t>Архитектура/Дизайн</w:t>
+              <w:t>Архитектура</w:t>
             </w:r>
+            <w:proofErr w:type="spellEnd"/>
+            <w:r>
+              <w:rPr>
+                <w:color w:val="000000" w:themeColor="text1"/>
+              </w:rPr>
+              <w:t>/</w:t>
+            </w:r>
+            <w:proofErr w:type="spellStart"/>
+            <w:r>
+              <w:rPr>
+                <w:color w:val="000000" w:themeColor="text1"/>
+              </w:rPr>
+              <w:t>Дизайн</w:t>
+            </w:r>
+            <w:proofErr w:type="spellEnd"/>
           </w:p>
         </w:tc>
         <w:tc>
@@ -1815,7 +1829,7 @@
               <w:rPr>
                 <w:color w:val="000000" w:themeColor="text1"/>
               </w:rPr>
-              <w:t>C</w:t>
+              <w:t>A</w:t>
             </w:r>
           </w:p>
         </w:tc>
@@ -1833,7 +1847,7 @@
               <w:rPr>
                 <w:color w:val="000000" w:themeColor="text1"/>
               </w:rPr>
-              <w:t>A</w:t>
+              <w:t>R</w:t>
             </w:r>
           </w:p>
         </w:tc>
@@ -2145,7 +2159,7 @@
               <w:rPr>
                 <w:color w:val="000000" w:themeColor="text1"/>
               </w:rPr>
-              <w:t>R</w:t>
+              <w:t>A</w:t>
             </w:r>
           </w:p>
         </w:tc>
@@ -2163,7 +2177,7 @@
               <w:rPr>
                 <w:color w:val="000000" w:themeColor="text1"/>
               </w:rPr>
-              <w:t>A</w:t>
+              <w:t>R</w:t>
             </w:r>
           </w:p>
         </w:tc>
@@ -2255,6 +2269,24 @@
               <w:rPr>
                 <w:color w:val="000000" w:themeColor="text1"/>
               </w:rPr>
+              <w:t>A</w:t>
+            </w:r>
+          </w:p>
+        </w:tc>
+        <w:tc>
+          <w:tcPr>
+            <w:tcW w:w="1440" w:type="dxa"/>
+          </w:tcPr>
+          <w:p>
+            <w:pPr>
+              <w:rPr>
+                <w:color w:val="000000" w:themeColor="text1"/>
+              </w:rPr>
+            </w:pPr>
+            <w:r>
+              <w:rPr>
+                <w:color w:val="000000" w:themeColor="text1"/>
+              </w:rPr>
               <w:t>R</w:t>
             </w:r>
           </w:p>
@@ -2273,7 +2305,7 @@
               <w:rPr>
                 <w:color w:val="000000" w:themeColor="text1"/>
               </w:rPr>
-              <w:t>A</w:t>
+              <w:t>R</w:t>
             </w:r>
           </w:p>
         </w:tc>
@@ -2309,25 +2341,7 @@
               <w:rPr>
                 <w:color w:val="000000" w:themeColor="text1"/>
               </w:rPr>
-              <w:t>C</w:t>
-            </w:r>
-          </w:p>
-        </w:tc>
-        <w:tc>
-          <w:tcPr>
-            <w:tcW w:w="1440" w:type="dxa"/>
-          </w:tcPr>
-          <w:p>
-            <w:pPr>
-              <w:rPr>
-                <w:color w:val="000000" w:themeColor="text1"/>
-              </w:rPr>
-            </w:pPr>
-            <w:r>
-              <w:rPr>
-                <w:color w:val="000000" w:themeColor="text1"/>
-              </w:rPr>
-              <w:t>R</w:t>
+              <w:t>I</w:t>
             </w:r>
           </w:p>
         </w:tc>

</xml_diff>